<commit_message>
Se actualizan lecturas y subrayado
</commit_message>
<xml_diff>
--- a/Apuntes/Tesis.docx
+++ b/Apuntes/Tesis.docx
@@ -237,6 +237,40 @@
         <w:t>en categorías los productos como por ejemplo agrupar todos los tipos de aguacate</w:t>
       </w:r>
     </w:p>
+    <w:p/>
+    <w:p>
+      <w:r>
+        <w:t>Incluir variables año niño o niña según el preddición si será un año con dicha particualaridad climática.</w:t>
+      </w:r>
+    </w:p>
+    <w:p/>
+    <w:p>
+      <w:r>
+        <w:t>Incluir variable del tiempo de cosecha del producto</w:t>
+      </w:r>
+    </w:p>
+    <w:p>
+      <w:r>
+        <w:t>Temperatura</w:t>
+      </w:r>
+    </w:p>
+    <w:p>
+      <w:r>
+        <w:t>Velocidad del viento</w:t>
+      </w:r>
+    </w:p>
+    <w:p>
+      <w:r>
+        <w:t>Temporadas de cultivo por tipo de cultivo</w:t>
+      </w:r>
+    </w:p>
+    <w:p/>
+    <w:p>
+      <w:r>
+        <w:t>Determinar las coberturas a partir de las variables más relevantes. Ejemplo si la variable velocidad del viento es representativa identifi carla como una cobertura.</w:t>
+      </w:r>
+    </w:p>
+    <w:p/>
     <w:sectPr>
       <w:pgSz w:w="12240" w:h="15840"/>
       <w:pgMar w:top="1417" w:right="1701" w:bottom="1417" w:left="1701" w:header="708" w:footer="708" w:gutter="0"/>

</xml_diff>

<commit_message>
3 de febraro 2024 se actualiza bibliografía y apuntes, se crea sistema de calificación del 1 al 4 para dar peso al documento en la implemetacipon de la tesis además de dar un comentario en el nombre del archivo para asociarlo a la estructura del trabajo (marco teorico, introducción, estado de arte etc
</commit_message>
<xml_diff>
--- a/Apuntes/Tesis.docx
+++ b/Apuntes/Tesis.docx
@@ -13,22 +13,50 @@
           <w:highlight w:val="yellow"/>
         </w:rPr>
       </w:pPr>
-      <w:hyperlink r:id="rId5" w:history="1">
-        <w:r>
-          <w:rPr>
-            <w:rStyle w:val="Hipervnculo"/>
-            <w:highlight w:val="yellow"/>
-          </w:rPr>
-          <w:t>https://www.scirp.org/html/5-1490739_92399.htm</w:t>
-        </w:r>
-      </w:hyperlink>
-    </w:p>
-    <w:p>
-      <w:r>
-        <w:rPr>
+      <w:r>
+        <w:fldChar w:fldCharType="begin"/>
+      </w:r>
+      <w:r>
+        <w:instrText>HYPERLINK "https://www.scirp.org/html/5-1490739_92399.htm"</w:instrText>
+      </w:r>
+      <w:r>
+        <w:fldChar w:fldCharType="separate"/>
+      </w:r>
+      <w:r>
+        <w:rPr>
+          <w:rStyle w:val="Hipervnculo"/>
           <w:highlight w:val="yellow"/>
         </w:rPr>
-        <w:t>(Calculo de prima puro en agricultura para Senegal</w:t>
+        <w:t>https://www.scirp.org/html/5-1490739_92399.htm</w:t>
+      </w:r>
+      <w:r>
+        <w:rPr>
+          <w:rStyle w:val="Hipervnculo"/>
+          <w:highlight w:val="yellow"/>
+        </w:rPr>
+        <w:fldChar w:fldCharType="end"/>
+      </w:r>
+    </w:p>
+    <w:p>
+      <w:r>
+        <w:rPr>
+          <w:highlight w:val="yellow"/>
+        </w:rPr>
+        <w:t>(</w:t>
+      </w:r>
+      <w:proofErr w:type="spellStart"/>
+      <w:r>
+        <w:rPr>
+          <w:highlight w:val="yellow"/>
+        </w:rPr>
+        <w:t>Calculo</w:t>
+      </w:r>
+      <w:proofErr w:type="spellEnd"/>
+      <w:r>
+        <w:rPr>
+          <w:highlight w:val="yellow"/>
+        </w:rPr>
+        <w:t xml:space="preserve"> de prima puro en agricultura para Senegal</w:t>
       </w:r>
     </w:p>
     <w:p/>
@@ -40,7 +68,7 @@
           <w:numId w:val="1"/>
         </w:numPr>
       </w:pPr>
-      <w:hyperlink r:id="rId6" w:history="1">
+      <w:hyperlink r:id="rId5" w:history="1">
         <w:r>
           <w:rPr>
             <w:rStyle w:val="Hipervnculo"/>
@@ -50,9 +78,19 @@
       </w:hyperlink>
     </w:p>
     <w:p>
-      <w:r>
-        <w:t>Crop insurance</w:t>
-      </w:r>
+      <w:proofErr w:type="spellStart"/>
+      <w:r>
+        <w:t>Crop</w:t>
+      </w:r>
+      <w:proofErr w:type="spellEnd"/>
+      <w:r>
+        <w:t xml:space="preserve"> </w:t>
+      </w:r>
+      <w:proofErr w:type="spellStart"/>
+      <w:r>
+        <w:t>insurance</w:t>
+      </w:r>
+      <w:proofErr w:type="spellEnd"/>
     </w:p>
     <w:p/>
     <w:p>
@@ -63,7 +101,7 @@
           <w:numId w:val="1"/>
         </w:numPr>
       </w:pPr>
-      <w:hyperlink r:id="rId7" w:history="1">
+      <w:hyperlink r:id="rId6" w:history="1">
         <w:r>
           <w:rPr>
             <w:rStyle w:val="Hipervnculo"/>
@@ -73,8 +111,13 @@
       </w:hyperlink>
     </w:p>
     <w:p>
-      <w:r>
-        <w:t>Pricing agricultura (se debe comprar 39 Euros)</w:t>
+      <w:proofErr w:type="spellStart"/>
+      <w:r>
+        <w:t>Pricing</w:t>
+      </w:r>
+      <w:proofErr w:type="spellEnd"/>
+      <w:r>
+        <w:t xml:space="preserve"> agricultura (se debe comprar 39 Euros)</w:t>
       </w:r>
     </w:p>
     <w:p/>
@@ -110,9 +153,19 @@
       </w:r>
     </w:p>
     <w:p>
-      <w:r>
-        <w:t>Index insurance</w:t>
-      </w:r>
+      <w:proofErr w:type="spellStart"/>
+      <w:r>
+        <w:t>Index</w:t>
+      </w:r>
+      <w:proofErr w:type="spellEnd"/>
+      <w:r>
+        <w:t xml:space="preserve"> </w:t>
+      </w:r>
+      <w:proofErr w:type="spellStart"/>
+      <w:r>
+        <w:t>insurance</w:t>
+      </w:r>
+      <w:proofErr w:type="spellEnd"/>
     </w:p>
     <w:p/>
     <w:p>
@@ -154,15 +207,313 @@
           <w:shd w:val="clear" w:color="auto" w:fill="FFFFFF"/>
         </w:rPr>
       </w:pPr>
-      <w:r>
-        <w:rPr>
-          <w:rFonts w:ascii="Arial" w:hAnsi="Arial" w:cs="Arial"/>
-          <w:color w:val="222222"/>
-          <w:sz w:val="20"/>
-          <w:szCs w:val="20"/>
-          <w:shd w:val="clear" w:color="auto" w:fill="FFFFFF"/>
-        </w:rPr>
-        <w:t>This article presents a novel methodology to assess the financial risk to crops in highly weather-volatile regions.</w:t>
+      <w:proofErr w:type="spellStart"/>
+      <w:r>
+        <w:rPr>
+          <w:rFonts w:ascii="Arial" w:hAnsi="Arial" w:cs="Arial"/>
+          <w:color w:val="222222"/>
+          <w:sz w:val="20"/>
+          <w:szCs w:val="20"/>
+          <w:shd w:val="clear" w:color="auto" w:fill="FFFFFF"/>
+        </w:rPr>
+        <w:t>This</w:t>
+      </w:r>
+      <w:proofErr w:type="spellEnd"/>
+      <w:r>
+        <w:rPr>
+          <w:rFonts w:ascii="Arial" w:hAnsi="Arial" w:cs="Arial"/>
+          <w:color w:val="222222"/>
+          <w:sz w:val="20"/>
+          <w:szCs w:val="20"/>
+          <w:shd w:val="clear" w:color="auto" w:fill="FFFFFF"/>
+        </w:rPr>
+        <w:t xml:space="preserve"> </w:t>
+      </w:r>
+      <w:proofErr w:type="spellStart"/>
+      <w:r>
+        <w:rPr>
+          <w:rFonts w:ascii="Arial" w:hAnsi="Arial" w:cs="Arial"/>
+          <w:color w:val="222222"/>
+          <w:sz w:val="20"/>
+          <w:szCs w:val="20"/>
+          <w:shd w:val="clear" w:color="auto" w:fill="FFFFFF"/>
+        </w:rPr>
+        <w:t>article</w:t>
+      </w:r>
+      <w:proofErr w:type="spellEnd"/>
+      <w:r>
+        <w:rPr>
+          <w:rFonts w:ascii="Arial" w:hAnsi="Arial" w:cs="Arial"/>
+          <w:color w:val="222222"/>
+          <w:sz w:val="20"/>
+          <w:szCs w:val="20"/>
+          <w:shd w:val="clear" w:color="auto" w:fill="FFFFFF"/>
+        </w:rPr>
+        <w:t xml:space="preserve"> </w:t>
+      </w:r>
+      <w:proofErr w:type="spellStart"/>
+      <w:r>
+        <w:rPr>
+          <w:rFonts w:ascii="Arial" w:hAnsi="Arial" w:cs="Arial"/>
+          <w:color w:val="222222"/>
+          <w:sz w:val="20"/>
+          <w:szCs w:val="20"/>
+          <w:shd w:val="clear" w:color="auto" w:fill="FFFFFF"/>
+        </w:rPr>
+        <w:t>presents</w:t>
+      </w:r>
+      <w:proofErr w:type="spellEnd"/>
+      <w:r>
+        <w:rPr>
+          <w:rFonts w:ascii="Arial" w:hAnsi="Arial" w:cs="Arial"/>
+          <w:color w:val="222222"/>
+          <w:sz w:val="20"/>
+          <w:szCs w:val="20"/>
+          <w:shd w:val="clear" w:color="auto" w:fill="FFFFFF"/>
+        </w:rPr>
+        <w:t xml:space="preserve"> a novel </w:t>
+      </w:r>
+      <w:proofErr w:type="spellStart"/>
+      <w:r>
+        <w:rPr>
+          <w:rFonts w:ascii="Arial" w:hAnsi="Arial" w:cs="Arial"/>
+          <w:color w:val="222222"/>
+          <w:sz w:val="20"/>
+          <w:szCs w:val="20"/>
+          <w:shd w:val="clear" w:color="auto" w:fill="FFFFFF"/>
+        </w:rPr>
+        <w:t>methodology</w:t>
+      </w:r>
+      <w:proofErr w:type="spellEnd"/>
+      <w:r>
+        <w:rPr>
+          <w:rFonts w:ascii="Arial" w:hAnsi="Arial" w:cs="Arial"/>
+          <w:color w:val="222222"/>
+          <w:sz w:val="20"/>
+          <w:szCs w:val="20"/>
+          <w:shd w:val="clear" w:color="auto" w:fill="FFFFFF"/>
+        </w:rPr>
+        <w:t xml:space="preserve"> </w:t>
+      </w:r>
+      <w:proofErr w:type="spellStart"/>
+      <w:r>
+        <w:rPr>
+          <w:rFonts w:ascii="Arial" w:hAnsi="Arial" w:cs="Arial"/>
+          <w:color w:val="222222"/>
+          <w:sz w:val="20"/>
+          <w:szCs w:val="20"/>
+          <w:shd w:val="clear" w:color="auto" w:fill="FFFFFF"/>
+        </w:rPr>
+        <w:t>to</w:t>
+      </w:r>
+      <w:proofErr w:type="spellEnd"/>
+      <w:r>
+        <w:rPr>
+          <w:rFonts w:ascii="Arial" w:hAnsi="Arial" w:cs="Arial"/>
+          <w:color w:val="222222"/>
+          <w:sz w:val="20"/>
+          <w:szCs w:val="20"/>
+          <w:shd w:val="clear" w:color="auto" w:fill="FFFFFF"/>
+        </w:rPr>
+        <w:t xml:space="preserve"> </w:t>
+      </w:r>
+      <w:proofErr w:type="spellStart"/>
+      <w:r>
+        <w:rPr>
+          <w:rFonts w:ascii="Arial" w:hAnsi="Arial" w:cs="Arial"/>
+          <w:color w:val="222222"/>
+          <w:sz w:val="20"/>
+          <w:szCs w:val="20"/>
+          <w:shd w:val="clear" w:color="auto" w:fill="FFFFFF"/>
+        </w:rPr>
+        <w:t>assess</w:t>
+      </w:r>
+      <w:proofErr w:type="spellEnd"/>
+      <w:r>
+        <w:rPr>
+          <w:rFonts w:ascii="Arial" w:hAnsi="Arial" w:cs="Arial"/>
+          <w:color w:val="222222"/>
+          <w:sz w:val="20"/>
+          <w:szCs w:val="20"/>
+          <w:shd w:val="clear" w:color="auto" w:fill="FFFFFF"/>
+        </w:rPr>
+        <w:t xml:space="preserve"> </w:t>
+      </w:r>
+      <w:proofErr w:type="spellStart"/>
+      <w:r>
+        <w:rPr>
+          <w:rFonts w:ascii="Arial" w:hAnsi="Arial" w:cs="Arial"/>
+          <w:color w:val="222222"/>
+          <w:sz w:val="20"/>
+          <w:szCs w:val="20"/>
+          <w:shd w:val="clear" w:color="auto" w:fill="FFFFFF"/>
+        </w:rPr>
+        <w:t>the</w:t>
+      </w:r>
+      <w:proofErr w:type="spellEnd"/>
+      <w:r>
+        <w:rPr>
+          <w:rFonts w:ascii="Arial" w:hAnsi="Arial" w:cs="Arial"/>
+          <w:color w:val="222222"/>
+          <w:sz w:val="20"/>
+          <w:szCs w:val="20"/>
+          <w:shd w:val="clear" w:color="auto" w:fill="FFFFFF"/>
+        </w:rPr>
+        <w:t xml:space="preserve"> </w:t>
+      </w:r>
+      <w:proofErr w:type="spellStart"/>
+      <w:r>
+        <w:rPr>
+          <w:rFonts w:ascii="Arial" w:hAnsi="Arial" w:cs="Arial"/>
+          <w:color w:val="222222"/>
+          <w:sz w:val="20"/>
+          <w:szCs w:val="20"/>
+          <w:shd w:val="clear" w:color="auto" w:fill="FFFFFF"/>
+        </w:rPr>
+        <w:t>financial</w:t>
+      </w:r>
+      <w:proofErr w:type="spellEnd"/>
+      <w:r>
+        <w:rPr>
+          <w:rFonts w:ascii="Arial" w:hAnsi="Arial" w:cs="Arial"/>
+          <w:color w:val="222222"/>
+          <w:sz w:val="20"/>
+          <w:szCs w:val="20"/>
+          <w:shd w:val="clear" w:color="auto" w:fill="FFFFFF"/>
+        </w:rPr>
+        <w:t xml:space="preserve"> </w:t>
+      </w:r>
+      <w:proofErr w:type="spellStart"/>
+      <w:r>
+        <w:rPr>
+          <w:rFonts w:ascii="Arial" w:hAnsi="Arial" w:cs="Arial"/>
+          <w:color w:val="222222"/>
+          <w:sz w:val="20"/>
+          <w:szCs w:val="20"/>
+          <w:shd w:val="clear" w:color="auto" w:fill="FFFFFF"/>
+        </w:rPr>
+        <w:t>risk</w:t>
+      </w:r>
+      <w:proofErr w:type="spellEnd"/>
+      <w:r>
+        <w:rPr>
+          <w:rFonts w:ascii="Arial" w:hAnsi="Arial" w:cs="Arial"/>
+          <w:color w:val="222222"/>
+          <w:sz w:val="20"/>
+          <w:szCs w:val="20"/>
+          <w:shd w:val="clear" w:color="auto" w:fill="FFFFFF"/>
+        </w:rPr>
+        <w:t xml:space="preserve"> </w:t>
+      </w:r>
+      <w:proofErr w:type="spellStart"/>
+      <w:r>
+        <w:rPr>
+          <w:rFonts w:ascii="Arial" w:hAnsi="Arial" w:cs="Arial"/>
+          <w:color w:val="222222"/>
+          <w:sz w:val="20"/>
+          <w:szCs w:val="20"/>
+          <w:shd w:val="clear" w:color="auto" w:fill="FFFFFF"/>
+        </w:rPr>
+        <w:t>to</w:t>
+      </w:r>
+      <w:proofErr w:type="spellEnd"/>
+      <w:r>
+        <w:rPr>
+          <w:rFonts w:ascii="Arial" w:hAnsi="Arial" w:cs="Arial"/>
+          <w:color w:val="222222"/>
+          <w:sz w:val="20"/>
+          <w:szCs w:val="20"/>
+          <w:shd w:val="clear" w:color="auto" w:fill="FFFFFF"/>
+        </w:rPr>
+        <w:t xml:space="preserve"> </w:t>
+      </w:r>
+      <w:proofErr w:type="spellStart"/>
+      <w:r>
+        <w:rPr>
+          <w:rFonts w:ascii="Arial" w:hAnsi="Arial" w:cs="Arial"/>
+          <w:color w:val="222222"/>
+          <w:sz w:val="20"/>
+          <w:szCs w:val="20"/>
+          <w:shd w:val="clear" w:color="auto" w:fill="FFFFFF"/>
+        </w:rPr>
+        <w:t>crops</w:t>
+      </w:r>
+      <w:proofErr w:type="spellEnd"/>
+      <w:r>
+        <w:rPr>
+          <w:rFonts w:ascii="Arial" w:hAnsi="Arial" w:cs="Arial"/>
+          <w:color w:val="222222"/>
+          <w:sz w:val="20"/>
+          <w:szCs w:val="20"/>
+          <w:shd w:val="clear" w:color="auto" w:fill="FFFFFF"/>
+        </w:rPr>
+        <w:t xml:space="preserve"> in </w:t>
+      </w:r>
+      <w:proofErr w:type="spellStart"/>
+      <w:r>
+        <w:rPr>
+          <w:rFonts w:ascii="Arial" w:hAnsi="Arial" w:cs="Arial"/>
+          <w:color w:val="222222"/>
+          <w:sz w:val="20"/>
+          <w:szCs w:val="20"/>
+          <w:shd w:val="clear" w:color="auto" w:fill="FFFFFF"/>
+        </w:rPr>
+        <w:t>highly</w:t>
+      </w:r>
+      <w:proofErr w:type="spellEnd"/>
+      <w:r>
+        <w:rPr>
+          <w:rFonts w:ascii="Arial" w:hAnsi="Arial" w:cs="Arial"/>
+          <w:color w:val="222222"/>
+          <w:sz w:val="20"/>
+          <w:szCs w:val="20"/>
+          <w:shd w:val="clear" w:color="auto" w:fill="FFFFFF"/>
+        </w:rPr>
+        <w:t xml:space="preserve"> </w:t>
+      </w:r>
+      <w:proofErr w:type="spellStart"/>
+      <w:r>
+        <w:rPr>
+          <w:rFonts w:ascii="Arial" w:hAnsi="Arial" w:cs="Arial"/>
+          <w:color w:val="222222"/>
+          <w:sz w:val="20"/>
+          <w:szCs w:val="20"/>
+          <w:shd w:val="clear" w:color="auto" w:fill="FFFFFF"/>
+        </w:rPr>
+        <w:t>weather-volatile</w:t>
+      </w:r>
+      <w:proofErr w:type="spellEnd"/>
+      <w:r>
+        <w:rPr>
+          <w:rFonts w:ascii="Arial" w:hAnsi="Arial" w:cs="Arial"/>
+          <w:color w:val="222222"/>
+          <w:sz w:val="20"/>
+          <w:szCs w:val="20"/>
+          <w:shd w:val="clear" w:color="auto" w:fill="FFFFFF"/>
+        </w:rPr>
+        <w:t xml:space="preserve"> </w:t>
+      </w:r>
+      <w:proofErr w:type="spellStart"/>
+      <w:r>
+        <w:rPr>
+          <w:rFonts w:ascii="Arial" w:hAnsi="Arial" w:cs="Arial"/>
+          <w:color w:val="222222"/>
+          <w:sz w:val="20"/>
+          <w:szCs w:val="20"/>
+          <w:shd w:val="clear" w:color="auto" w:fill="FFFFFF"/>
+        </w:rPr>
+        <w:t>regions</w:t>
+      </w:r>
+      <w:proofErr w:type="spellEnd"/>
+      <w:r>
+        <w:rPr>
+          <w:rFonts w:ascii="Arial" w:hAnsi="Arial" w:cs="Arial"/>
+          <w:color w:val="222222"/>
+          <w:sz w:val="20"/>
+          <w:szCs w:val="20"/>
+          <w:shd w:val="clear" w:color="auto" w:fill="FFFFFF"/>
+        </w:rPr>
+        <w:t>.</w:t>
       </w:r>
     </w:p>
     <w:p/>
@@ -189,7 +540,7 @@
                     <pic:cNvPicPr/>
                   </pic:nvPicPr>
                   <pic:blipFill>
-                    <a:blip r:embed="rId8"/>
+                    <a:blip r:embed="rId7"/>
                     <a:stretch>
                       <a:fillRect/>
                     </a:stretch>
@@ -223,7 +574,15 @@
     <w:p/>
     <w:p>
       <w:r>
-        <w:t xml:space="preserve">Notas articulo 1: </w:t>
+        <w:t xml:space="preserve">Notas </w:t>
+      </w:r>
+      <w:proofErr w:type="spellStart"/>
+      <w:r>
+        <w:t>articulo</w:t>
+      </w:r>
+      <w:proofErr w:type="spellEnd"/>
+      <w:r>
+        <w:t xml:space="preserve"> 1: </w:t>
       </w:r>
       <w:r>
         <w:t>Es preciso determinar la distribución de la variable perdida de área producida</w:t>
@@ -240,7 +599,23 @@
     <w:p/>
     <w:p>
       <w:r>
-        <w:t>Incluir variables año niño o niña según el preddición si será un año con dicha particualaridad climática.</w:t>
+        <w:t xml:space="preserve">Incluir variables año niño o niña según el </w:t>
+      </w:r>
+      <w:proofErr w:type="spellStart"/>
+      <w:r>
+        <w:t>preddición</w:t>
+      </w:r>
+      <w:proofErr w:type="spellEnd"/>
+      <w:r>
+        <w:t xml:space="preserve"> si será un año con dicha </w:t>
+      </w:r>
+      <w:proofErr w:type="spellStart"/>
+      <w:r>
+        <w:t>particualaridad</w:t>
+      </w:r>
+      <w:proofErr w:type="spellEnd"/>
+      <w:r>
+        <w:t xml:space="preserve"> climática.</w:t>
       </w:r>
     </w:p>
     <w:p/>
@@ -264,10 +639,122 @@
         <w:t>Temporadas de cultivo por tipo de cultivo</w:t>
       </w:r>
     </w:p>
-    <w:p/>
-    <w:p>
-      <w:r>
-        <w:t>Determinar las coberturas a partir de las variables más relevantes. Ejemplo si la variable velocidad del viento es representativa identifi carla como una cobertura.</w:t>
+    <w:p>
+      <w:r>
+        <w:lastRenderedPageBreak/>
+        <w:t xml:space="preserve">Entender las fases de cultivo por tipo de cultivo, ejemplo el café tiene 4 fases </w:t>
+      </w:r>
+    </w:p>
+    <w:p>
+      <w:r>
+        <w:t>Integrar la variable tipo de riego</w:t>
+      </w:r>
+    </w:p>
+    <w:p>
+      <w:r>
+        <w:t>Altura sobre el nivel del mar</w:t>
+      </w:r>
+    </w:p>
+    <w:p>
+      <w:r>
+        <w:t>Días máximos consecutivos de lluvia en el año.</w:t>
+      </w:r>
+    </w:p>
+    <w:p/>
+    <w:p>
+      <w:r>
+        <w:t>Determinar las coberturas a partir de las variables más relevantes. Ejemplo si la variable velocidad del viento es representativa identificarla como una cobertura.</w:t>
+      </w:r>
+    </w:p>
+    <w:p>
+      <w:r>
+        <w:t>Crear intervalos (</w:t>
+      </w:r>
+      <w:proofErr w:type="spellStart"/>
+      <w:r>
+        <w:t>bandings</w:t>
+      </w:r>
+      <w:proofErr w:type="spellEnd"/>
+      <w:r>
+        <w:t xml:space="preserve"> de la variables numéricas continuas)</w:t>
+      </w:r>
+    </w:p>
+    <w:p/>
+    <w:p/>
+    <w:p>
+      <w:proofErr w:type="spellStart"/>
+      <w:r>
+        <w:t>Descar</w:t>
+      </w:r>
+      <w:proofErr w:type="spellEnd"/>
+      <w:r>
+        <w:t xml:space="preserve"> bases de datos</w:t>
+      </w:r>
+    </w:p>
+    <w:p>
+      <w:hyperlink r:id="rId8" w:history="1">
+        <w:r>
+          <w:rPr>
+            <w:rStyle w:val="Hipervnculo"/>
+          </w:rPr>
+          <w:t>https://www.datos.gov.co/Agricultura-y-Desarrollo-Rural/Areas-cultivadas-y-produccion-agr-cola-en-Antioqui/t2ca-uae5/about_data</w:t>
+        </w:r>
+      </w:hyperlink>
+    </w:p>
+    <w:p/>
+    <w:p>
+      <w:hyperlink r:id="rId9" w:history="1">
+        <w:r>
+          <w:rPr>
+            <w:rStyle w:val="Hipervnculo"/>
+          </w:rPr>
+          <w:t>https://www.datos.gov.co/Ambiente-y-Desarrollo-Sostenible/Velocidad-Viento/sgfv-3yp8/about_data</w:t>
+        </w:r>
+      </w:hyperlink>
+    </w:p>
+    <w:p>
+      <w:hyperlink r:id="rId10" w:history="1">
+        <w:r>
+          <w:rPr>
+            <w:rStyle w:val="Hipervnculo"/>
+          </w:rPr>
+          <w:t>https://www.datos.gov.co/Ambiente-y-Desarrollo-Sostenible/Precipitaci-n/s54a-sgyg/about_data</w:t>
+        </w:r>
+      </w:hyperlink>
+    </w:p>
+    <w:p>
+      <w:hyperlink r:id="rId11" w:history="1">
+        <w:r>
+          <w:rPr>
+            <w:rStyle w:val="Hipervnculo"/>
+          </w:rPr>
+          <w:t>https://www.datos.gov.co/Ambiente-y-Desarrollo-Sostenible/Presi-n-Atmosf-rica/62tk-nxj5/about_data</w:t>
+        </w:r>
+      </w:hyperlink>
+    </w:p>
+    <w:p>
+      <w:hyperlink r:id="rId12" w:history="1">
+        <w:r>
+          <w:rPr>
+            <w:rStyle w:val="Hipervnculo"/>
+          </w:rPr>
+          <w:t>https://www.datos.gov.co/Ambiente-y-Desarrollo-Sostenible/Datos-de-Estaciones-de-IDEAM-y-de-Terceros/57sv-p2fu/about_data</w:t>
+        </w:r>
+      </w:hyperlink>
+    </w:p>
+    <w:p>
+      <w:hyperlink r:id="rId13" w:history="1">
+        <w:r>
+          <w:rPr>
+            <w:rStyle w:val="Hipervnculo"/>
+          </w:rPr>
+          <w:t>https://www.datos.gov.co/Ambiente-y-Desarrollo-Sostenible/Datos-Hidrometeorol-gicos-Crudos-Red-de-Estaciones/sbwg-7ju4/about_data</w:t>
+        </w:r>
+      </w:hyperlink>
+    </w:p>
+    <w:p>
+      <w:r>
+        <w:t>https://www.datos.gov.co/Ambiente-y-Desarrollo-Sostenible/Cat-logo-Nacional-de-Estaciones-del-IDEAM/hp9r-jxuu/about_data</w:t>
       </w:r>
     </w:p>
     <w:p/>

</xml_diff>

<commit_message>
se añade scirp, bases de datos apuntes, se actualiza el estado de tesis
</commit_message>
<xml_diff>
--- a/Apuntes/Tesis.docx
+++ b/Apuntes/Tesis.docx
@@ -117,7 +117,15 @@
       </w:r>
       <w:proofErr w:type="spellEnd"/>
       <w:r>
-        <w:t xml:space="preserve"> agricultura (se debe comprar 39 Euros)</w:t>
+        <w:t xml:space="preserve"> agricultura (se debe comprar 39 </w:t>
+      </w:r>
+      <w:proofErr w:type="gramStart"/>
+      <w:r>
+        <w:t>Euros</w:t>
+      </w:r>
+      <w:proofErr w:type="gramEnd"/>
+      <w:r>
+        <w:t>)</w:t>
       </w:r>
     </w:p>
     <w:p/>
@@ -676,7 +684,15 @@
       </w:r>
       <w:proofErr w:type="spellEnd"/>
       <w:r>
-        <w:t xml:space="preserve"> de la variables numéricas continuas)</w:t>
+        <w:t xml:space="preserve"> de </w:t>
+      </w:r>
+      <w:proofErr w:type="gramStart"/>
+      <w:r>
+        <w:t>la variables numéricas continuas</w:t>
+      </w:r>
+      <w:proofErr w:type="gramEnd"/>
+      <w:r>
+        <w:t>)</w:t>
       </w:r>
     </w:p>
     <w:p/>
@@ -689,6 +705,21 @@
       <w:proofErr w:type="spellEnd"/>
       <w:r>
         <w:t xml:space="preserve"> bases de datos</w:t>
+      </w:r>
+    </w:p>
+    <w:p>
+      <w:pPr>
+        <w:rPr>
+          <w:rStyle w:val="Hipervnculo"/>
+          <w:color w:val="FF0000"/>
+        </w:rPr>
+      </w:pPr>
+      <w:r>
+        <w:rPr>
+          <w:rStyle w:val="Hipervnculo"/>
+          <w:color w:val="FF0000"/>
+        </w:rPr>
+        <w:t>Base de producción</w:t>
       </w:r>
     </w:p>
     <w:p>
@@ -701,8 +732,27 @@
         </w:r>
       </w:hyperlink>
     </w:p>
-    <w:p/>
-    <w:p>
+    <w:p>
+      <w:pPr>
+        <w:rPr>
+          <w:rStyle w:val="Hipervnculo"/>
+          <w:color w:val="FF0000"/>
+        </w:rPr>
+      </w:pPr>
+      <w:r>
+        <w:rPr>
+          <w:rStyle w:val="Hipervnculo"/>
+          <w:color w:val="FF0000"/>
+        </w:rPr>
+        <w:t>Velocidad de viento</w:t>
+      </w:r>
+    </w:p>
+    <w:p>
+      <w:pPr>
+        <w:rPr>
+          <w:rStyle w:val="Hipervnculo"/>
+        </w:rPr>
+      </w:pPr>
       <w:hyperlink r:id="rId9" w:history="1">
         <w:r>
           <w:rPr>
@@ -713,6 +763,25 @@
       </w:hyperlink>
     </w:p>
     <w:p>
+      <w:pPr>
+        <w:rPr>
+          <w:color w:val="FF0000"/>
+        </w:rPr>
+      </w:pPr>
+      <w:r>
+        <w:rPr>
+          <w:rStyle w:val="Hipervnculo"/>
+          <w:color w:val="FF0000"/>
+        </w:rPr>
+        <w:t>lluvia</w:t>
+      </w:r>
+    </w:p>
+    <w:p>
+      <w:pPr>
+        <w:rPr>
+          <w:rStyle w:val="Hipervnculo"/>
+        </w:rPr>
+      </w:pPr>
       <w:hyperlink r:id="rId10" w:history="1">
         <w:r>
           <w:rPr>
@@ -723,6 +792,35 @@
       </w:hyperlink>
     </w:p>
     <w:p>
+      <w:pPr>
+        <w:rPr>
+          <w:color w:val="FF0000"/>
+        </w:rPr>
+      </w:pPr>
+      <w:r>
+        <w:rPr>
+          <w:rStyle w:val="Hipervnculo"/>
+          <w:color w:val="FF0000"/>
+        </w:rPr>
+        <w:t xml:space="preserve">Presión </w:t>
+      </w:r>
+      <w:proofErr w:type="spellStart"/>
+      <w:r>
+        <w:rPr>
+          <w:rStyle w:val="Hipervnculo"/>
+          <w:color w:val="FF0000"/>
+        </w:rPr>
+        <w:t>atmosferica</w:t>
+      </w:r>
+      <w:proofErr w:type="spellEnd"/>
+    </w:p>
+    <w:p>
+      <w:pPr>
+        <w:rPr>
+          <w:color w:val="0563C1" w:themeColor="hyperlink"/>
+          <w:u w:val="single"/>
+        </w:rPr>
+      </w:pPr>
       <w:hyperlink r:id="rId11" w:history="1">
         <w:r>
           <w:rPr>
@@ -733,30 +831,751 @@
       </w:hyperlink>
     </w:p>
     <w:p>
+      <w:pPr>
+        <w:rPr>
+          <w:color w:val="FF0000"/>
+        </w:rPr>
+      </w:pPr>
+      <w:r>
+        <w:rPr>
+          <w:rStyle w:val="Hipervnculo"/>
+          <w:color w:val="FF0000"/>
+          <w:u w:val="none"/>
+        </w:rPr>
+        <w:t>Temperatura</w:t>
+      </w:r>
+    </w:p>
+    <w:p>
+      <w:pPr>
+        <w:rPr>
+          <w:rStyle w:val="Hipervnculo"/>
+        </w:rPr>
+      </w:pPr>
       <w:hyperlink r:id="rId12" w:history="1">
         <w:r>
           <w:rPr>
             <w:rStyle w:val="Hipervnculo"/>
           </w:rPr>
-          <w:t>https://www.datos.gov.co/Ambiente-y-Desarrollo-Sostenible/Datos-de-Estaciones-de-IDEAM-y-de-Terceros/57sv-p2fu/about_data</w:t>
+          <w:t>https://www.datos.gov.co/Ambiente-y-Desar</w:t>
+        </w:r>
+        <w:r>
+          <w:rPr>
+            <w:rStyle w:val="Hipervnculo"/>
+          </w:rPr>
+          <w:t>r</w:t>
+        </w:r>
+        <w:r>
+          <w:rPr>
+            <w:rStyle w:val="Hipervnculo"/>
+          </w:rPr>
+          <w:t>ollo-Sostenible/Datos-Hidrometeorol-gicos-Crudos-Red-de-Estaciones/sbwg-7ju4/about_data</w:t>
         </w:r>
       </w:hyperlink>
     </w:p>
     <w:p>
+      <w:pPr>
+        <w:rPr>
+          <w:rStyle w:val="Hipervnculo"/>
+          <w:color w:val="FF0000"/>
+        </w:rPr>
+      </w:pPr>
+      <w:r>
+        <w:rPr>
+          <w:rStyle w:val="Hipervnculo"/>
+          <w:color w:val="FF0000"/>
+        </w:rPr>
+        <w:t>Temperatura máxima</w:t>
+      </w:r>
+    </w:p>
+    <w:p>
+      <w:pPr>
+        <w:rPr>
+          <w:rStyle w:val="Hipervnculo"/>
+        </w:rPr>
+      </w:pPr>
       <w:hyperlink r:id="rId13" w:history="1">
         <w:r>
           <w:rPr>
             <w:rStyle w:val="Hipervnculo"/>
           </w:rPr>
-          <w:t>https://www.datos.gov.co/Ambiente-y-Desarrollo-Sostenible/Datos-Hidrometeorol-gicos-Crudos-Red-de-Estaciones/sbwg-7ju4/about_data</w:t>
+          <w:t>https://www.datos.gov.co/Ambiente-y-Desarrollo-Sostenible/Temperatura-M-xima-del-Aire/ccvq-rp9s/about_data</w:t>
         </w:r>
       </w:hyperlink>
     </w:p>
     <w:p>
-      <w:r>
-        <w:t>https://www.datos.gov.co/Ambiente-y-Desarrollo-Sostenible/Cat-logo-Nacional-de-Estaciones-del-IDEAM/hp9r-jxuu/about_data</w:t>
-      </w:r>
-    </w:p>
+      <w:pPr>
+        <w:rPr>
+          <w:rStyle w:val="Hipervnculo"/>
+          <w:color w:val="FF0000"/>
+        </w:rPr>
+      </w:pPr>
+      <w:r>
+        <w:rPr>
+          <w:rStyle w:val="Hipervnculo"/>
+          <w:color w:val="FF0000"/>
+        </w:rPr>
+        <w:t>Temperatura mínima</w:t>
+      </w:r>
+    </w:p>
+    <w:p>
+      <w:pPr>
+        <w:rPr>
+          <w:rStyle w:val="Hipervnculo"/>
+        </w:rPr>
+      </w:pPr>
+      <w:r>
+        <w:rPr>
+          <w:rStyle w:val="Hipervnculo"/>
+        </w:rPr>
+        <w:t>https://www.datos.gov.co/Ambiente-y-Desarrollo-Sostenible/Temperatura-M-nima-del-Aire/afdg-3zpb/about_data</w:t>
+      </w:r>
+    </w:p>
+    <w:p>
+      <w:pPr>
+        <w:rPr>
+          <w:color w:val="FF0000"/>
+        </w:rPr>
+      </w:pPr>
+      <w:r>
+        <w:rPr>
+          <w:color w:val="FF0000"/>
+        </w:rPr>
+        <w:lastRenderedPageBreak/>
+        <w:t>Dirección del viento</w:t>
+      </w:r>
+    </w:p>
+    <w:p>
+      <w:hyperlink r:id="rId14" w:history="1">
+        <w:r>
+          <w:rPr>
+            <w:rStyle w:val="Hipervnculo"/>
+          </w:rPr>
+          <w:t>https://www.datos.gov.co/Ambiente-y-Desarrollo-Sostenible/Direcci-n-Viento/kiw7-v9ta/about_data</w:t>
+        </w:r>
+      </w:hyperlink>
+    </w:p>
+    <w:p>
+      <w:pPr>
+        <w:rPr>
+          <w:color w:val="FF0000"/>
+        </w:rPr>
+      </w:pPr>
+      <w:r>
+        <w:rPr>
+          <w:color w:val="FF0000"/>
+        </w:rPr>
+        <w:t>Humedad</w:t>
+      </w:r>
+    </w:p>
+    <w:p>
+      <w:hyperlink r:id="rId15" w:history="1">
+        <w:r>
+          <w:rPr>
+            <w:rStyle w:val="Hipervnculo"/>
+          </w:rPr>
+          <w:t>https://www.datos.gov.co/Ambiente-y-Desarrollo-Sostenible/Humedad-del-Aire-2-metros/uext-mhny/about_data</w:t>
+        </w:r>
+      </w:hyperlink>
+    </w:p>
+    <w:p>
+      <w:r>
+        <w:t>Nivel del río</w:t>
+      </w:r>
+    </w:p>
+    <w:p>
+      <w:r>
+        <w:t>https://www.datos.gov.co/Ambiente-y-Desarrollo-Sostenible/Nivel-Instant-neo/bdmn-sqnh/about_data</w:t>
+      </w:r>
+    </w:p>
+    <w:p>
+      <w:pPr>
+        <w:rPr>
+          <w:color w:val="FF0000"/>
+        </w:rPr>
+      </w:pPr>
+      <w:r>
+        <w:rPr>
+          <w:color w:val="FF0000"/>
+        </w:rPr>
+        <w:t>nivel máximo del rio</w:t>
+      </w:r>
+    </w:p>
+    <w:p>
+      <w:hyperlink r:id="rId16" w:history="1">
+        <w:r>
+          <w:rPr>
+            <w:rStyle w:val="Hipervnculo"/>
+          </w:rPr>
+          <w:t>https://www.datos.gov.co/Ambiente-y-Desarrollo-Sostenible/Nivel-M-ximo/vfth-yucv/about_data</w:t>
+        </w:r>
+      </w:hyperlink>
+    </w:p>
+    <w:p>
+      <w:r>
+        <w:t>nivel mínimo del rio</w:t>
+      </w:r>
+    </w:p>
+    <w:p>
+      <w:r>
+        <w:t>https://www.datos.gov.co/Ambiente-y-Desarrollo-Sostenible/Nivel-M-nimo/pt9a-aamx/about_data</w:t>
+      </w:r>
+    </w:p>
+    <w:p/>
+    <w:p/>
+    <w:p>
+      <w:r>
+        <w:t>Listado de actividades:</w:t>
+      </w:r>
+    </w:p>
+    <w:p/>
+    <w:p>
+      <w:r>
+        <w:t>Base de datos:</w:t>
+      </w:r>
+    </w:p>
+    <w:p>
+      <w:pPr>
+        <w:ind w:firstLine="708"/>
+      </w:pPr>
+      <w:r>
+        <w:t>base de producción:</w:t>
+      </w:r>
+    </w:p>
+    <w:p>
+      <w:pPr>
+        <w:ind w:firstLine="708"/>
+      </w:pPr>
+      <w:r>
+        <w:tab/>
+        <w:t>descarga</w:t>
+      </w:r>
+    </w:p>
+    <w:p>
+      <w:pPr>
+        <w:ind w:firstLine="708"/>
+      </w:pPr>
+      <w:r>
+        <w:tab/>
+        <w:t xml:space="preserve">agrupar la </w:t>
+      </w:r>
+      <w:proofErr w:type="gramStart"/>
+      <w:r>
+        <w:t>variable rubro</w:t>
+      </w:r>
+      <w:proofErr w:type="gramEnd"/>
+      <w:r>
+        <w:t xml:space="preserve">, a </w:t>
+      </w:r>
+      <w:proofErr w:type="spellStart"/>
+      <w:r>
+        <w:t>traves</w:t>
+      </w:r>
+      <w:proofErr w:type="spellEnd"/>
+      <w:r>
+        <w:t xml:space="preserve"> de alguna técnica para que deje productos similares</w:t>
+      </w:r>
+    </w:p>
+    <w:p>
+      <w:pPr>
+        <w:ind w:firstLine="708"/>
+      </w:pPr>
+      <w:r>
+        <w:tab/>
+        <w:t xml:space="preserve">homologar los municipios para que estos se puedan cruzar contra las bases del </w:t>
+      </w:r>
+      <w:proofErr w:type="spellStart"/>
+      <w:r>
+        <w:t>ideam</w:t>
+      </w:r>
+      <w:proofErr w:type="spellEnd"/>
+    </w:p>
+    <w:p>
+      <w:pPr>
+        <w:rPr>
+          <w:rFonts w:ascii="Calibri" w:eastAsia="Times New Roman" w:hAnsi="Calibri" w:cs="Calibri"/>
+          <w:color w:val="000000"/>
+          <w:lang w:eastAsia="es-CO"/>
+        </w:rPr>
+      </w:pPr>
+      <w:r>
+        <w:tab/>
+      </w:r>
+      <w:r>
+        <w:tab/>
+        <w:t>calcular el diferencia de producción (</w:t>
+      </w:r>
+      <w:r>
+        <w:rPr>
+          <w:rFonts w:ascii="Calibri" w:eastAsia="Times New Roman" w:hAnsi="Calibri" w:cs="Calibri"/>
+          <w:color w:val="000000"/>
+          <w:lang w:eastAsia="es-CO"/>
+        </w:rPr>
+        <w:t>Área Total</w:t>
+      </w:r>
+      <w:r>
+        <w:rPr>
+          <w:rFonts w:ascii="Calibri" w:eastAsia="Times New Roman" w:hAnsi="Calibri" w:cs="Calibri"/>
+          <w:color w:val="000000"/>
+          <w:lang w:eastAsia="es-CO"/>
+        </w:rPr>
+        <w:t>)</w:t>
+      </w:r>
+      <w:proofErr w:type="gramStart"/>
+      <w:r>
+        <w:rPr>
+          <w:rFonts w:ascii="Calibri" w:eastAsia="Times New Roman" w:hAnsi="Calibri" w:cs="Calibri"/>
+          <w:color w:val="000000"/>
+          <w:lang w:eastAsia="es-CO"/>
+        </w:rPr>
+        <w:t>-(</w:t>
+      </w:r>
+      <w:r>
+        <w:rPr>
+          <w:rFonts w:ascii="Calibri" w:hAnsi="Calibri" w:cs="Calibri"/>
+          <w:color w:val="000000"/>
+        </w:rPr>
+        <w:t xml:space="preserve"> </w:t>
+      </w:r>
+      <w:r>
+        <w:rPr>
+          <w:rFonts w:ascii="Calibri" w:eastAsia="Times New Roman" w:hAnsi="Calibri" w:cs="Calibri"/>
+          <w:color w:val="000000"/>
+          <w:lang w:eastAsia="es-CO"/>
+        </w:rPr>
+        <w:t>Área</w:t>
+      </w:r>
+      <w:proofErr w:type="gramEnd"/>
+      <w:r>
+        <w:rPr>
+          <w:rFonts w:ascii="Calibri" w:eastAsia="Times New Roman" w:hAnsi="Calibri" w:cs="Calibri"/>
+          <w:color w:val="000000"/>
+          <w:lang w:eastAsia="es-CO"/>
+        </w:rPr>
+        <w:t xml:space="preserve"> Producción</w:t>
+      </w:r>
+    </w:p>
+    <w:p>
+      <w:pPr>
+        <w:rPr>
+          <w:rFonts w:ascii="Calibri" w:eastAsia="Times New Roman" w:hAnsi="Calibri" w:cs="Calibri"/>
+          <w:color w:val="000000"/>
+          <w:lang w:eastAsia="es-CO"/>
+        </w:rPr>
+      </w:pPr>
+      <w:r>
+        <w:rPr>
+          <w:rFonts w:ascii="Calibri" w:eastAsia="Times New Roman" w:hAnsi="Calibri" w:cs="Calibri"/>
+          <w:color w:val="000000"/>
+          <w:lang w:eastAsia="es-CO"/>
+        </w:rPr>
+        <w:t>)</w:t>
+      </w:r>
+      <w:r>
+        <w:rPr>
+          <w:rFonts w:ascii="Calibri" w:eastAsia="Times New Roman" w:hAnsi="Calibri" w:cs="Calibri"/>
+          <w:color w:val="000000"/>
+          <w:lang w:eastAsia="es-CO"/>
+        </w:rPr>
+        <w:tab/>
+      </w:r>
+    </w:p>
+    <w:p>
+      <w:pPr>
+        <w:rPr>
+          <w:rFonts w:ascii="Calibri" w:eastAsia="Times New Roman" w:hAnsi="Calibri" w:cs="Calibri"/>
+          <w:color w:val="000000"/>
+          <w:lang w:eastAsia="es-CO"/>
+        </w:rPr>
+      </w:pPr>
+      <w:r>
+        <w:rPr>
+          <w:rFonts w:ascii="Calibri" w:eastAsia="Times New Roman" w:hAnsi="Calibri" w:cs="Calibri"/>
+          <w:color w:val="000000"/>
+          <w:lang w:eastAsia="es-CO"/>
+        </w:rPr>
+        <w:tab/>
+      </w:r>
+      <w:r>
+        <w:rPr>
+          <w:rFonts w:ascii="Calibri" w:eastAsia="Times New Roman" w:hAnsi="Calibri" w:cs="Calibri"/>
+          <w:color w:val="000000"/>
+          <w:lang w:eastAsia="es-CO"/>
+        </w:rPr>
+        <w:tab/>
+        <w:t xml:space="preserve">Establecer posibles intervalos de </w:t>
+      </w:r>
+      <w:r>
+        <w:t>(</w:t>
+      </w:r>
+      <w:r>
+        <w:rPr>
+          <w:rFonts w:ascii="Calibri" w:eastAsia="Times New Roman" w:hAnsi="Calibri" w:cs="Calibri"/>
+          <w:color w:val="000000"/>
+          <w:lang w:eastAsia="es-CO"/>
+        </w:rPr>
+        <w:t>Área Total</w:t>
+      </w:r>
+      <w:r>
+        <w:rPr>
+          <w:rFonts w:ascii="Calibri" w:eastAsia="Times New Roman" w:hAnsi="Calibri" w:cs="Calibri"/>
+          <w:color w:val="000000"/>
+          <w:lang w:eastAsia="es-CO"/>
+        </w:rPr>
+        <w:t>)</w:t>
+      </w:r>
+      <w:r>
+        <w:rPr>
+          <w:rFonts w:ascii="Calibri" w:eastAsia="Times New Roman" w:hAnsi="Calibri" w:cs="Calibri"/>
+          <w:color w:val="000000"/>
+          <w:lang w:eastAsia="es-CO"/>
+        </w:rPr>
+        <w:t xml:space="preserve"> que resulten en diferencial de producción</w:t>
+      </w:r>
+    </w:p>
+    <w:p>
+      <w:pPr>
+        <w:rPr>
+          <w:rFonts w:ascii="Calibri" w:eastAsia="Times New Roman" w:hAnsi="Calibri" w:cs="Calibri"/>
+          <w:color w:val="000000"/>
+          <w:lang w:eastAsia="es-CO"/>
+        </w:rPr>
+      </w:pPr>
+      <w:r>
+        <w:rPr>
+          <w:rFonts w:ascii="Calibri" w:eastAsia="Times New Roman" w:hAnsi="Calibri" w:cs="Calibri"/>
+          <w:color w:val="000000"/>
+          <w:lang w:eastAsia="es-CO"/>
+        </w:rPr>
+        <w:tab/>
+      </w:r>
+      <w:r>
+        <w:rPr>
+          <w:rFonts w:ascii="Calibri" w:eastAsia="Times New Roman" w:hAnsi="Calibri" w:cs="Calibri"/>
+          <w:color w:val="000000"/>
+          <w:lang w:eastAsia="es-CO"/>
+        </w:rPr>
+        <w:tab/>
+        <w:t>Establecer el volumen de producción a partir del rubro ya agrupado</w:t>
+      </w:r>
+      <w:r>
+        <w:rPr>
+          <w:rFonts w:ascii="Calibri" w:eastAsia="Times New Roman" w:hAnsi="Calibri" w:cs="Calibri"/>
+          <w:color w:val="000000"/>
+          <w:lang w:eastAsia="es-CO"/>
+        </w:rPr>
+        <w:t xml:space="preserve"> </w:t>
+      </w:r>
+      <w:proofErr w:type="gramStart"/>
+      <w:r>
+        <w:rPr>
+          <w:rFonts w:ascii="Calibri" w:eastAsia="Times New Roman" w:hAnsi="Calibri" w:cs="Calibri"/>
+          <w:color w:val="000000"/>
+          <w:lang w:eastAsia="es-CO"/>
+        </w:rPr>
+        <w:t>( o</w:t>
+      </w:r>
+      <w:proofErr w:type="gramEnd"/>
+      <w:r>
+        <w:rPr>
+          <w:rFonts w:ascii="Calibri" w:eastAsia="Times New Roman" w:hAnsi="Calibri" w:cs="Calibri"/>
+          <w:color w:val="000000"/>
+          <w:lang w:eastAsia="es-CO"/>
+        </w:rPr>
+        <w:t xml:space="preserve"> algún intervalo)</w:t>
+      </w:r>
+    </w:p>
+    <w:p>
+      <w:pPr>
+        <w:rPr>
+          <w:rFonts w:ascii="Calibri" w:eastAsia="Times New Roman" w:hAnsi="Calibri" w:cs="Calibri"/>
+          <w:color w:val="000000"/>
+          <w:lang w:eastAsia="es-CO"/>
+        </w:rPr>
+      </w:pPr>
+      <w:r>
+        <w:rPr>
+          <w:rFonts w:ascii="Calibri" w:eastAsia="Times New Roman" w:hAnsi="Calibri" w:cs="Calibri"/>
+          <w:color w:val="000000"/>
+          <w:lang w:eastAsia="es-CO"/>
+        </w:rPr>
+        <w:lastRenderedPageBreak/>
+        <w:tab/>
+      </w:r>
+      <w:r>
+        <w:rPr>
+          <w:rFonts w:ascii="Calibri" w:eastAsia="Times New Roman" w:hAnsi="Calibri" w:cs="Calibri"/>
+          <w:color w:val="000000"/>
+          <w:lang w:eastAsia="es-CO"/>
+        </w:rPr>
+        <w:tab/>
+        <w:t xml:space="preserve">Cruzar contra la base de (lluvia, presión, velocidad de viento, </w:t>
+      </w:r>
+      <w:proofErr w:type="spellStart"/>
+      <w:r>
+        <w:rPr>
+          <w:rFonts w:ascii="Calibri" w:eastAsia="Times New Roman" w:hAnsi="Calibri" w:cs="Calibri"/>
+          <w:color w:val="000000"/>
+          <w:lang w:eastAsia="es-CO"/>
+        </w:rPr>
+        <w:t>etc</w:t>
+      </w:r>
+      <w:proofErr w:type="spellEnd"/>
+      <w:r>
+        <w:rPr>
+          <w:rFonts w:ascii="Calibri" w:eastAsia="Times New Roman" w:hAnsi="Calibri" w:cs="Calibri"/>
+          <w:color w:val="000000"/>
+          <w:lang w:eastAsia="es-CO"/>
+        </w:rPr>
+        <w:t xml:space="preserve">) para traer la media </w:t>
+      </w:r>
+      <w:proofErr w:type="spellStart"/>
+      <w:r>
+        <w:rPr>
+          <w:rFonts w:ascii="Calibri" w:eastAsia="Times New Roman" w:hAnsi="Calibri" w:cs="Calibri"/>
+          <w:color w:val="000000"/>
+          <w:lang w:eastAsia="es-CO"/>
+        </w:rPr>
+        <w:t>mediiana</w:t>
+      </w:r>
+      <w:proofErr w:type="spellEnd"/>
+      <w:r>
+        <w:rPr>
+          <w:rFonts w:ascii="Calibri" w:eastAsia="Times New Roman" w:hAnsi="Calibri" w:cs="Calibri"/>
+          <w:color w:val="000000"/>
+          <w:lang w:eastAsia="es-CO"/>
+        </w:rPr>
+        <w:t xml:space="preserve"> o estadístico elegido</w:t>
+      </w:r>
+    </w:p>
+    <w:p>
+      <w:pPr>
+        <w:rPr>
+          <w:rFonts w:ascii="Calibri" w:eastAsia="Times New Roman" w:hAnsi="Calibri" w:cs="Calibri"/>
+          <w:color w:val="000000"/>
+          <w:lang w:eastAsia="es-CO"/>
+        </w:rPr>
+      </w:pPr>
+      <w:r>
+        <w:rPr>
+          <w:rFonts w:ascii="Calibri" w:eastAsia="Times New Roman" w:hAnsi="Calibri" w:cs="Calibri"/>
+          <w:color w:val="000000"/>
+          <w:lang w:eastAsia="es-CO"/>
+        </w:rPr>
+        <w:tab/>
+        <w:t xml:space="preserve">Bases </w:t>
+      </w:r>
+      <w:proofErr w:type="spellStart"/>
+      <w:r>
+        <w:rPr>
+          <w:rFonts w:ascii="Calibri" w:eastAsia="Times New Roman" w:hAnsi="Calibri" w:cs="Calibri"/>
+          <w:color w:val="000000"/>
+          <w:lang w:eastAsia="es-CO"/>
+        </w:rPr>
+        <w:t>Ideam</w:t>
+      </w:r>
+      <w:proofErr w:type="spellEnd"/>
+      <w:r>
+        <w:rPr>
+          <w:rFonts w:ascii="Calibri" w:eastAsia="Times New Roman" w:hAnsi="Calibri" w:cs="Calibri"/>
+          <w:color w:val="000000"/>
+          <w:lang w:eastAsia="es-CO"/>
+        </w:rPr>
+        <w:t>:</w:t>
+      </w:r>
+    </w:p>
+    <w:p>
+      <w:pPr>
+        <w:rPr>
+          <w:rFonts w:ascii="Calibri" w:eastAsia="Times New Roman" w:hAnsi="Calibri" w:cs="Calibri"/>
+          <w:color w:val="000000"/>
+          <w:lang w:eastAsia="es-CO"/>
+        </w:rPr>
+      </w:pPr>
+      <w:r>
+        <w:rPr>
+          <w:rFonts w:ascii="Calibri" w:eastAsia="Times New Roman" w:hAnsi="Calibri" w:cs="Calibri"/>
+          <w:color w:val="000000"/>
+          <w:lang w:eastAsia="es-CO"/>
+        </w:rPr>
+        <w:tab/>
+      </w:r>
+      <w:r>
+        <w:rPr>
+          <w:rFonts w:ascii="Calibri" w:eastAsia="Times New Roman" w:hAnsi="Calibri" w:cs="Calibri"/>
+          <w:color w:val="000000"/>
+          <w:lang w:eastAsia="es-CO"/>
+        </w:rPr>
+        <w:tab/>
+        <w:t xml:space="preserve">Agrupar por años y departamento (filtrar desde bases de </w:t>
+      </w:r>
+      <w:proofErr w:type="spellStart"/>
+      <w:r>
+        <w:rPr>
+          <w:rFonts w:ascii="Calibri" w:eastAsia="Times New Roman" w:hAnsi="Calibri" w:cs="Calibri"/>
+          <w:color w:val="000000"/>
+          <w:lang w:eastAsia="es-CO"/>
+        </w:rPr>
+        <w:t>datros</w:t>
+      </w:r>
+      <w:proofErr w:type="spellEnd"/>
+      <w:r>
+        <w:rPr>
+          <w:rFonts w:ascii="Calibri" w:eastAsia="Times New Roman" w:hAnsi="Calibri" w:cs="Calibri"/>
+          <w:color w:val="000000"/>
+          <w:lang w:eastAsia="es-CO"/>
+        </w:rPr>
+        <w:t xml:space="preserve"> para exportar)</w:t>
+      </w:r>
+    </w:p>
+    <w:p>
+      <w:pPr>
+        <w:rPr>
+          <w:rFonts w:ascii="Calibri" w:eastAsia="Times New Roman" w:hAnsi="Calibri" w:cs="Calibri"/>
+          <w:color w:val="000000"/>
+          <w:lang w:eastAsia="es-CO"/>
+        </w:rPr>
+      </w:pPr>
+      <w:r>
+        <w:rPr>
+          <w:rFonts w:ascii="Calibri" w:eastAsia="Times New Roman" w:hAnsi="Calibri" w:cs="Calibri"/>
+          <w:color w:val="000000"/>
+          <w:lang w:eastAsia="es-CO"/>
+        </w:rPr>
+        <w:tab/>
+      </w:r>
+      <w:r>
+        <w:rPr>
+          <w:rFonts w:ascii="Calibri" w:eastAsia="Times New Roman" w:hAnsi="Calibri" w:cs="Calibri"/>
+          <w:color w:val="000000"/>
+          <w:lang w:eastAsia="es-CO"/>
+        </w:rPr>
+        <w:tab/>
+        <w:t xml:space="preserve">Definir los </w:t>
+      </w:r>
+      <w:proofErr w:type="spellStart"/>
+      <w:r>
+        <w:rPr>
+          <w:rFonts w:ascii="Calibri" w:eastAsia="Times New Roman" w:hAnsi="Calibri" w:cs="Calibri"/>
+          <w:color w:val="000000"/>
+          <w:lang w:eastAsia="es-CO"/>
+        </w:rPr>
+        <w:t>estadíticos</w:t>
+      </w:r>
+      <w:proofErr w:type="spellEnd"/>
+    </w:p>
+    <w:p>
+      <w:pPr>
+        <w:rPr>
+          <w:rFonts w:ascii="Calibri" w:eastAsia="Times New Roman" w:hAnsi="Calibri" w:cs="Calibri"/>
+          <w:color w:val="000000"/>
+          <w:lang w:eastAsia="es-CO"/>
+        </w:rPr>
+      </w:pPr>
+      <w:r>
+        <w:rPr>
+          <w:rFonts w:ascii="Calibri" w:eastAsia="Times New Roman" w:hAnsi="Calibri" w:cs="Calibri"/>
+          <w:color w:val="000000"/>
+          <w:lang w:eastAsia="es-CO"/>
+        </w:rPr>
+        <w:tab/>
+      </w:r>
+      <w:r>
+        <w:rPr>
+          <w:rFonts w:ascii="Calibri" w:eastAsia="Times New Roman" w:hAnsi="Calibri" w:cs="Calibri"/>
+          <w:color w:val="000000"/>
+          <w:lang w:eastAsia="es-CO"/>
+        </w:rPr>
+        <w:tab/>
+        <w:t>Generar la llave para cruzar</w:t>
+      </w:r>
+    </w:p>
+    <w:p>
+      <w:pPr>
+        <w:rPr>
+          <w:rFonts w:ascii="Calibri" w:eastAsia="Times New Roman" w:hAnsi="Calibri" w:cs="Calibri"/>
+          <w:color w:val="000000"/>
+          <w:lang w:eastAsia="es-CO"/>
+        </w:rPr>
+      </w:pPr>
+      <w:r>
+        <w:rPr>
+          <w:rFonts w:ascii="Calibri" w:eastAsia="Times New Roman" w:hAnsi="Calibri" w:cs="Calibri"/>
+          <w:color w:val="000000"/>
+          <w:lang w:eastAsia="es-CO"/>
+        </w:rPr>
+        <w:tab/>
+      </w:r>
+      <w:r>
+        <w:rPr>
+          <w:rFonts w:ascii="Calibri" w:eastAsia="Times New Roman" w:hAnsi="Calibri" w:cs="Calibri"/>
+          <w:color w:val="000000"/>
+          <w:lang w:eastAsia="es-CO"/>
+        </w:rPr>
+        <w:tab/>
+      </w:r>
+    </w:p>
+    <w:p>
+      <w:pPr>
+        <w:rPr>
+          <w:rFonts w:ascii="Calibri" w:eastAsia="Times New Roman" w:hAnsi="Calibri" w:cs="Calibri"/>
+          <w:color w:val="000000"/>
+          <w:lang w:eastAsia="es-CO"/>
+        </w:rPr>
+      </w:pPr>
+      <w:r>
+        <w:rPr>
+          <w:rFonts w:ascii="Calibri" w:eastAsia="Times New Roman" w:hAnsi="Calibri" w:cs="Calibri"/>
+          <w:color w:val="000000"/>
+          <w:lang w:eastAsia="es-CO"/>
+        </w:rPr>
+        <w:tab/>
+      </w:r>
+      <w:r>
+        <w:rPr>
+          <w:rFonts w:ascii="Calibri" w:eastAsia="Times New Roman" w:hAnsi="Calibri" w:cs="Calibri"/>
+          <w:color w:val="000000"/>
+          <w:lang w:eastAsia="es-CO"/>
+        </w:rPr>
+        <w:tab/>
+      </w:r>
+    </w:p>
+    <w:p>
+      <w:pPr>
+        <w:rPr>
+          <w:rFonts w:ascii="Calibri" w:eastAsia="Times New Roman" w:hAnsi="Calibri" w:cs="Calibri"/>
+          <w:color w:val="000000"/>
+          <w:lang w:eastAsia="es-CO"/>
+        </w:rPr>
+      </w:pPr>
+      <w:r>
+        <w:rPr>
+          <w:rFonts w:ascii="Calibri" w:eastAsia="Times New Roman" w:hAnsi="Calibri" w:cs="Calibri"/>
+          <w:color w:val="000000"/>
+          <w:lang w:eastAsia="es-CO"/>
+        </w:rPr>
+        <w:tab/>
+      </w:r>
+      <w:r>
+        <w:rPr>
+          <w:rFonts w:ascii="Calibri" w:eastAsia="Times New Roman" w:hAnsi="Calibri" w:cs="Calibri"/>
+          <w:color w:val="000000"/>
+          <w:lang w:eastAsia="es-CO"/>
+        </w:rPr>
+        <w:tab/>
+      </w:r>
+    </w:p>
+    <w:p>
+      <w:pPr>
+        <w:ind w:firstLine="708"/>
+      </w:pPr>
+    </w:p>
+    <w:p>
+      <w:r>
+        <w:tab/>
+      </w:r>
+    </w:p>
+    <w:p/>
+    <w:p/>
     <w:p/>
     <w:sectPr>
       <w:pgSz w:w="12240" w:h="15840"/>
@@ -1291,7 +2110,6 @@
   <w:style w:type="character" w:default="1" w:styleId="Fuentedeprrafopredeter">
     <w:name w:val="Default Paragraph Font"/>
     <w:uiPriority w:val="1"/>
-    <w:semiHidden/>
     <w:unhideWhenUsed/>
   </w:style>
   <w:style w:type="table" w:default="1" w:styleId="Tablanormal">

</xml_diff>